<commit_message>
Switch main scene and then update to throwing
</commit_message>
<xml_diff>
--- a/Assets/VRTime.docx
+++ b/Assets/VRTime.docx
@@ -1,6 +1,6 @@
 
 <file path=word/document.xml><?xml version="1.0" encoding="utf-8"?>
-<w:document xmlns:wpc="http://schemas.microsoft.com/office/word/2010/wordprocessingCanvas" xmlns:cx="http://schemas.microsoft.com/office/drawing/2014/chartex" xmlns:cx1="http://schemas.microsoft.com/office/drawing/2015/9/8/chartex" xmlns:cx2="http://schemas.microsoft.com/office/drawing/2015/10/21/chartex" xmlns:cx3="http://schemas.microsoft.com/office/drawing/2016/5/9/chartex" xmlns:cx4="http://schemas.microsoft.com/office/drawing/2016/5/10/chartex" xmlns:cx5="http://schemas.microsoft.com/office/drawing/2016/5/11/chartex" xmlns:mc="http://schemas.openxmlformats.org/markup-compatibility/2006" xmlns:o="urn:schemas-microsoft-com:office:office" xmlns:r="http://schemas.openxmlformats.org/officeDocument/2006/relationships" xmlns:m="http://schemas.openxmlformats.org/officeDocument/2006/math" xmlns:v="urn:schemas-microsoft-com:vml" xmlns:wp14="http://schemas.microsoft.com/office/word/2010/wordprocessingDrawing" xmlns:wp="http://schemas.openxmlformats.org/drawingml/2006/wordprocessingDrawing" xmlns:w10="urn:schemas-microsoft-com:office:word" xmlns:w="http://schemas.openxmlformats.org/wordprocessingml/2006/main" xmlns:w14="http://schemas.microsoft.com/office/word/2010/wordml" xmlns:w15="http://schemas.microsoft.com/office/word/2012/wordml" xmlns:w16se="http://schemas.microsoft.com/office/word/2015/wordml/symex" xmlns:wpg="http://schemas.microsoft.com/office/word/2010/wordprocessingGroup" xmlns:wpi="http://schemas.microsoft.com/office/word/2010/wordprocessingInk" xmlns:wne="http://schemas.microsoft.com/office/word/2006/wordml" xmlns:wps="http://schemas.microsoft.com/office/word/2010/wordprocessingShape" mc:Ignorable="w14 w15 w16se wp14">
+<w:document xmlns:wpc="http://schemas.microsoft.com/office/word/2010/wordprocessingCanvas" xmlns:cx="http://schemas.microsoft.com/office/drawing/2014/chartex" xmlns:cx1="http://schemas.microsoft.com/office/drawing/2015/9/8/chartex" xmlns:cx2="http://schemas.microsoft.com/office/drawing/2015/10/21/chartex" xmlns:cx3="http://schemas.microsoft.com/office/drawing/2016/5/9/chartex" xmlns:cx4="http://schemas.microsoft.com/office/drawing/2016/5/10/chartex" xmlns:cx5="http://schemas.microsoft.com/office/drawing/2016/5/11/chartex" xmlns:cx6="http://schemas.microsoft.com/office/drawing/2016/5/12/chartex" xmlns:cx7="http://schemas.microsoft.com/office/drawing/2016/5/13/chartex" xmlns:cx8="http://schemas.microsoft.com/office/drawing/2016/5/14/chartex" xmlns:mc="http://schemas.openxmlformats.org/markup-compatibility/2006" xmlns:o="urn:schemas-microsoft-com:office:office" xmlns:r="http://schemas.openxmlformats.org/officeDocument/2006/relationships" xmlns:m="http://schemas.openxmlformats.org/officeDocument/2006/math" xmlns:v="urn:schemas-microsoft-com:vml" xmlns:wp14="http://schemas.microsoft.com/office/word/2010/wordprocessingDrawing" xmlns:wp="http://schemas.openxmlformats.org/drawingml/2006/wordprocessingDrawing" xmlns:w10="urn:schemas-microsoft-com:office:word" xmlns:w="http://schemas.openxmlformats.org/wordprocessingml/2006/main" xmlns:w14="http://schemas.microsoft.com/office/word/2010/wordml" xmlns:w15="http://schemas.microsoft.com/office/word/2012/wordml" xmlns:w16se="http://schemas.microsoft.com/office/word/2015/wordml/symex" xmlns:wpg="http://schemas.microsoft.com/office/word/2010/wordprocessingGroup" xmlns:wpi="http://schemas.microsoft.com/office/word/2010/wordprocessingInk" xmlns:wne="http://schemas.microsoft.com/office/word/2006/wordml" xmlns:wps="http://schemas.microsoft.com/office/word/2010/wordprocessingShape" mc:Ignorable="w14 w15 w16se wp14">
   <w:body>
     <w:p>
       <w:pPr>
@@ -41,7 +41,28 @@
           <w:sz w:val="36"/>
           <w:szCs w:val="36"/>
         </w:rPr>
-        <w:t xml:space="preserve">Time for some fun! You have 15 minutes </w:t>
+        <w:t xml:space="preserve">Time for some fun! You have </w:t>
+      </w:r>
+      <w:r>
+        <w:rPr>
+          <w:rFonts w:ascii="Proxima Nova" w:eastAsia="Times New Roman" w:hAnsi="Proxima Nova" w:cs="Times New Roman"/>
+          <w:b/>
+          <w:i w:val="0"/>
+          <w:color w:val="616161"/>
+          <w:sz w:val="36"/>
+          <w:szCs w:val="36"/>
+        </w:rPr>
+        <w:t>15 minutes</w:t>
+      </w:r>
+      <w:r>
+        <w:rPr>
+          <w:rFonts w:ascii="Proxima Nova" w:eastAsia="Times New Roman" w:hAnsi="Proxima Nova" w:cs="Times New Roman"/>
+          <w:i w:val="0"/>
+          <w:color w:val="616161"/>
+          <w:sz w:val="36"/>
+          <w:szCs w:val="36"/>
+        </w:rPr>
+        <w:t xml:space="preserve"> </w:t>
       </w:r>
       <w:r>
         <w:rPr>
@@ -77,7 +98,39 @@
           <w:sz w:val="32"/>
           <w:szCs w:val="32"/>
         </w:rPr>
-        <w:t>Enable VR in the Park Scene</w:t>
+        <w:t xml:space="preserve">Enable VR in the </w:t>
+      </w:r>
+      <w:proofErr w:type="spellStart"/>
+      <w:r>
+        <w:rPr>
+          <w:rFonts w:ascii="Proxima Nova" w:hAnsi="Proxima Nova"/>
+          <w:i w:val="0"/>
+          <w:color w:val="auto"/>
+          <w:sz w:val="32"/>
+          <w:szCs w:val="32"/>
+        </w:rPr>
+        <w:t>Handpainted</w:t>
+      </w:r>
+      <w:proofErr w:type="spellEnd"/>
+      <w:r>
+        <w:rPr>
+          <w:rFonts w:ascii="Proxima Nova" w:hAnsi="Proxima Nova"/>
+          <w:i w:val="0"/>
+          <w:color w:val="auto"/>
+          <w:sz w:val="32"/>
+          <w:szCs w:val="32"/>
+        </w:rPr>
+        <w:t xml:space="preserve"> Forest</w:t>
+      </w:r>
+      <w:r>
+        <w:rPr>
+          <w:rFonts w:ascii="Proxima Nova" w:hAnsi="Proxima Nova"/>
+          <w:i w:val="0"/>
+          <w:color w:val="auto"/>
+          <w:sz w:val="32"/>
+          <w:szCs w:val="32"/>
+        </w:rPr>
+        <w:t xml:space="preserve"> Scene</w:t>
       </w:r>
     </w:p>
     <w:p>
@@ -178,7 +231,29 @@
           <w:szCs w:val="36"/>
           <w:u w:val="single"/>
         </w:rPr>
-        <w:t>Assets/Park/</w:t>
+        <w:t>Assets/</w:t>
+      </w:r>
+      <w:r>
+        <w:rPr>
+          <w:rFonts w:ascii="Proxima Nova" w:eastAsia="Times New Roman" w:hAnsi="Proxima Nova" w:cs="Times New Roman"/>
+          <w:i w:val="0"/>
+          <w:color w:val="616161"/>
+          <w:sz w:val="36"/>
+          <w:szCs w:val="36"/>
+          <w:u w:val="single"/>
+        </w:rPr>
+        <w:t>Scenes</w:t>
+      </w:r>
+      <w:r>
+        <w:rPr>
+          <w:rFonts w:ascii="Proxima Nova" w:eastAsia="Times New Roman" w:hAnsi="Proxima Nova" w:cs="Times New Roman"/>
+          <w:i w:val="0"/>
+          <w:color w:val="616161"/>
+          <w:sz w:val="36"/>
+          <w:szCs w:val="36"/>
+          <w:u w:val="single"/>
+        </w:rPr>
+        <w:t>/</w:t>
       </w:r>
       <w:proofErr w:type="spellStart"/>
       <w:r>
@@ -190,7 +265,18 @@
           <w:szCs w:val="36"/>
           <w:u w:val="single"/>
         </w:rPr>
-        <w:t>ParkScene.unity</w:t>
+        <w:t>EnableVRScene</w:t>
+      </w:r>
+      <w:r>
+        <w:rPr>
+          <w:rFonts w:ascii="Proxima Nova" w:eastAsia="Times New Roman" w:hAnsi="Proxima Nova" w:cs="Times New Roman"/>
+          <w:i w:val="0"/>
+          <w:color w:val="616161"/>
+          <w:sz w:val="36"/>
+          <w:szCs w:val="36"/>
+          <w:u w:val="single"/>
+        </w:rPr>
+        <w:t>.unity</w:t>
       </w:r>
       <w:proofErr w:type="spellEnd"/>
       <w:r>
@@ -201,7 +287,19 @@
           <w:sz w:val="36"/>
           <w:szCs w:val="36"/>
         </w:rPr>
-        <w:t xml:space="preserve"> and double click it to open</w:t>
+        <w:t xml:space="preserve"> and double click</w:t>
+      </w:r>
+      <w:bookmarkStart w:id="0" w:name="_GoBack"/>
+      <w:bookmarkEnd w:id="0"/>
+      <w:r>
+        <w:rPr>
+          <w:rFonts w:ascii="Proxima Nova" w:eastAsia="Times New Roman" w:hAnsi="Proxima Nova" w:cs="Times New Roman"/>
+          <w:i w:val="0"/>
+          <w:color w:val="616161"/>
+          <w:sz w:val="36"/>
+          <w:szCs w:val="36"/>
+        </w:rPr>
+        <w:t xml:space="preserve"> it to open</w:t>
       </w:r>
       <w:r>
         <w:rPr>
@@ -292,7 +390,25 @@
           <w:sz w:val="36"/>
           <w:szCs w:val="36"/>
         </w:rPr>
-        <w:t xml:space="preserve">Find the Main Camera, </w:t>
+        <w:t xml:space="preserve">Find the </w:t>
+      </w:r>
+      <w:r>
+        <w:rPr>
+          <w:rFonts w:ascii="Proxima Nova" w:eastAsia="Times New Roman" w:hAnsi="Proxima Nova" w:cs="Times New Roman"/>
+          <w:color w:val="616161"/>
+          <w:sz w:val="36"/>
+          <w:szCs w:val="36"/>
+        </w:rPr>
+        <w:t>First-Person Controller</w:t>
+      </w:r>
+      <w:r>
+        <w:rPr>
+          <w:rFonts w:ascii="Proxima Nova" w:eastAsia="Times New Roman" w:hAnsi="Proxima Nova" w:cs="Times New Roman"/>
+          <w:color w:val="616161"/>
+          <w:sz w:val="36"/>
+          <w:szCs w:val="36"/>
+        </w:rPr>
+        <w:t xml:space="preserve">, </w:t>
       </w:r>
       <w:r>
         <w:rPr>
@@ -897,16 +1013,16 @@
         <w:spacing w:after="0" w:line="240" w:lineRule="auto"/>
         <w:textAlignment w:val="baseline"/>
         <w:rPr>
-          <w:rFonts w:ascii="Proxima Nova" w:eastAsia="Times New Roman" w:hAnsi="Proxima Nova" w:cs="Times New Roman"/>
-          <w:b/>
-          <w:color w:val="616161"/>
-          <w:sz w:val="36"/>
-          <w:szCs w:val="36"/>
-        </w:rPr>
-      </w:pPr>
-      <w:r>
-        <w:rPr>
-          <w:rFonts w:ascii="Proxima Nova" w:eastAsia="Times New Roman" w:hAnsi="Proxima Nova" w:cs="Times New Roman"/>
+          <w:rFonts w:ascii="Cooper Black" w:eastAsia="Times New Roman" w:hAnsi="Cooper Black" w:cs="Times New Roman"/>
+          <w:b/>
+          <w:color w:val="616161"/>
+          <w:sz w:val="36"/>
+          <w:szCs w:val="36"/>
+        </w:rPr>
+      </w:pPr>
+      <w:r>
+        <w:rPr>
+          <w:rFonts w:ascii="Cooper Black" w:eastAsia="Times New Roman" w:hAnsi="Cooper Black" w:cs="Times New Roman"/>
           <w:b/>
           <w:color w:val="616161"/>
           <w:sz w:val="36"/>
@@ -916,16 +1032,34 @@
       </w:r>
       <w:r>
         <w:rPr>
-          <w:rFonts w:ascii="Proxima Nova" w:eastAsia="Times New Roman" w:hAnsi="Proxima Nova" w:cs="Times New Roman"/>
-          <w:color w:val="616161"/>
-          <w:sz w:val="36"/>
-          <w:szCs w:val="36"/>
-        </w:rPr>
-        <w:t xml:space="preserve">: If you get simulator sickness, </w:t>
-      </w:r>
-      <w:r>
-        <w:rPr>
-          <w:rFonts w:ascii="Proxima Nova" w:eastAsia="Times New Roman" w:hAnsi="Proxima Nova" w:cs="Times New Roman"/>
+          <w:rFonts w:ascii="Cooper Black" w:eastAsia="Times New Roman" w:hAnsi="Cooper Black" w:cs="Times New Roman"/>
+          <w:color w:val="616161"/>
+          <w:sz w:val="36"/>
+          <w:szCs w:val="36"/>
+        </w:rPr>
+        <w:t>: If you get simulator sickness</w:t>
+      </w:r>
+      <w:r>
+        <w:rPr>
+          <w:rFonts w:ascii="Cooper Black" w:eastAsia="Times New Roman" w:hAnsi="Cooper Black" w:cs="Times New Roman"/>
+          <w:color w:val="616161"/>
+          <w:sz w:val="36"/>
+          <w:szCs w:val="36"/>
+        </w:rPr>
+        <w:t xml:space="preserve"> (feel free to ask us what this is)</w:t>
+      </w:r>
+      <w:r>
+        <w:rPr>
+          <w:rFonts w:ascii="Cooper Black" w:eastAsia="Times New Roman" w:hAnsi="Cooper Black" w:cs="Times New Roman"/>
+          <w:color w:val="616161"/>
+          <w:sz w:val="36"/>
+          <w:szCs w:val="36"/>
+        </w:rPr>
+        <w:t xml:space="preserve">, </w:t>
+      </w:r>
+      <w:r>
+        <w:rPr>
+          <w:rFonts w:ascii="Cooper Black" w:eastAsia="Times New Roman" w:hAnsi="Cooper Black" w:cs="Times New Roman"/>
           <w:b/>
           <w:color w:val="FF0000"/>
           <w:sz w:val="36"/>
@@ -935,7 +1069,7 @@
       </w:r>
       <w:r>
         <w:rPr>
-          <w:rFonts w:ascii="Proxima Nova" w:eastAsia="Times New Roman" w:hAnsi="Proxima Nova" w:cs="Times New Roman"/>
+          <w:rFonts w:ascii="Cooper Black" w:eastAsia="Times New Roman" w:hAnsi="Cooper Black" w:cs="Times New Roman"/>
           <w:color w:val="FF0000"/>
           <w:sz w:val="36"/>
           <w:szCs w:val="36"/>
@@ -944,7 +1078,7 @@
       </w:r>
       <w:r>
         <w:rPr>
-          <w:rFonts w:ascii="Proxima Nova" w:eastAsia="Times New Roman" w:hAnsi="Proxima Nova" w:cs="Times New Roman"/>
+          <w:rFonts w:ascii="Cooper Black" w:eastAsia="Times New Roman" w:hAnsi="Cooper Black" w:cs="Times New Roman"/>
           <w:color w:val="616161"/>
           <w:sz w:val="36"/>
           <w:szCs w:val="36"/>
@@ -953,7 +1087,7 @@
       </w:r>
       <w:r>
         <w:rPr>
-          <w:rFonts w:ascii="Proxima Nova" w:eastAsia="Times New Roman" w:hAnsi="Proxima Nova" w:cs="Times New Roman"/>
+          <w:rFonts w:ascii="Cooper Black" w:eastAsia="Times New Roman" w:hAnsi="Cooper Black" w:cs="Times New Roman"/>
           <w:color w:val="FF0000"/>
           <w:sz w:val="36"/>
           <w:szCs w:val="36"/>
@@ -962,7 +1096,7 @@
       </w:r>
       <w:r>
         <w:rPr>
-          <w:rFonts w:ascii="Proxima Nova" w:eastAsia="Times New Roman" w:hAnsi="Proxima Nova" w:cs="Times New Roman"/>
+          <w:rFonts w:ascii="Cooper Black" w:eastAsia="Times New Roman" w:hAnsi="Cooper Black" w:cs="Times New Roman"/>
           <w:color w:val="FF0000"/>
           <w:sz w:val="36"/>
           <w:szCs w:val="36"/>
@@ -971,21 +1105,12 @@
       </w:r>
       <w:r>
         <w:rPr>
-          <w:rFonts w:ascii="Proxima Nova" w:eastAsia="Times New Roman" w:hAnsi="Proxima Nova" w:cs="Times New Roman"/>
-          <w:color w:val="616161"/>
-          <w:sz w:val="36"/>
-          <w:szCs w:val="36"/>
-        </w:rPr>
-        <w:t>!!!</w:t>
-      </w:r>
-      <w:r>
-        <w:rPr>
-          <w:rFonts w:ascii="Proxima Nova" w:eastAsia="Times New Roman" w:hAnsi="Proxima Nova" w:cs="Times New Roman"/>
-          <w:color w:val="616161"/>
-          <w:sz w:val="36"/>
-          <w:szCs w:val="36"/>
-        </w:rPr>
-        <w:t xml:space="preserve"> </w:t>
+          <w:rFonts w:ascii="Cooper Black" w:eastAsia="Times New Roman" w:hAnsi="Cooper Black" w:cs="Times New Roman"/>
+          <w:color w:val="616161"/>
+          <w:sz w:val="36"/>
+          <w:szCs w:val="36"/>
+        </w:rPr>
+        <w:t xml:space="preserve">!!! </w:t>
       </w:r>
     </w:p>
     <w:p>
@@ -1015,6 +1140,202 @@
           <w:szCs w:val="72"/>
         </w:rPr>
         <w:t>Valve’s Interaction System</w:t>
+      </w:r>
+    </w:p>
+    <w:p>
+      <w:pPr>
+        <w:spacing w:after="0" w:line="240" w:lineRule="auto"/>
+        <w:textAlignment w:val="baseline"/>
+        <w:rPr>
+          <w:rFonts w:ascii="Proxima Nova" w:eastAsia="Times New Roman" w:hAnsi="Proxima Nova" w:cs="Times New Roman"/>
+          <w:b/>
+          <w:color w:val="616161"/>
+          <w:sz w:val="36"/>
+          <w:szCs w:val="36"/>
+        </w:rPr>
+      </w:pPr>
+    </w:p>
+    <w:p>
+      <w:pPr>
+        <w:spacing w:after="0" w:line="240" w:lineRule="auto"/>
+        <w:textAlignment w:val="baseline"/>
+        <w:rPr>
+          <w:rFonts w:ascii="Proxima Nova" w:eastAsia="Times New Roman" w:hAnsi="Proxima Nova" w:cs="Times New Roman"/>
+          <w:b/>
+          <w:color w:val="616161"/>
+          <w:sz w:val="36"/>
+          <w:szCs w:val="36"/>
+        </w:rPr>
+      </w:pPr>
+      <w:r>
+        <w:rPr>
+          <w:rFonts w:ascii="Proxima Nova" w:eastAsia="Times New Roman" w:hAnsi="Proxima Nova" w:cs="Times New Roman"/>
+          <w:color w:val="616161"/>
+          <w:sz w:val="32"/>
+          <w:szCs w:val="32"/>
+        </w:rPr>
+        <w:t>When you are done</w:t>
+      </w:r>
+      <w:r>
+        <w:rPr>
+          <w:rFonts w:ascii="Proxima Nova" w:eastAsia="Times New Roman" w:hAnsi="Proxima Nova" w:cs="Times New Roman"/>
+          <w:color w:val="616161"/>
+          <w:sz w:val="32"/>
+          <w:szCs w:val="32"/>
+        </w:rPr>
+        <w:t xml:space="preserve">, </w:t>
+      </w:r>
+      <w:r>
+        <w:rPr>
+          <w:rFonts w:ascii="Proxima Nova" w:eastAsia="Times New Roman" w:hAnsi="Proxima Nova" w:cs="Times New Roman"/>
+          <w:color w:val="616161"/>
+          <w:sz w:val="32"/>
+          <w:szCs w:val="32"/>
+        </w:rPr>
+        <w:t xml:space="preserve">open up the </w:t>
+      </w:r>
+      <w:r>
+        <w:rPr>
+          <w:rFonts w:ascii="Proxima Nova" w:eastAsia="Times New Roman" w:hAnsi="Proxima Nova" w:cs="Times New Roman"/>
+          <w:color w:val="616161"/>
+          <w:sz w:val="32"/>
+          <w:szCs w:val="32"/>
+        </w:rPr>
+        <w:t>Interaction System Demo</w:t>
+      </w:r>
+      <w:r>
+        <w:rPr>
+          <w:rFonts w:ascii="Proxima Nova" w:eastAsia="Times New Roman" w:hAnsi="Proxima Nova" w:cs="Times New Roman"/>
+          <w:color w:val="616161"/>
+          <w:sz w:val="32"/>
+          <w:szCs w:val="32"/>
+        </w:rPr>
+        <w:t xml:space="preserve"> at</w:t>
+      </w:r>
+      <w:r>
+        <w:rPr>
+          <w:rFonts w:ascii="Proxima Nova" w:eastAsia="Times New Roman" w:hAnsi="Proxima Nova" w:cs="Times New Roman"/>
+          <w:color w:val="616161"/>
+          <w:sz w:val="32"/>
+          <w:szCs w:val="32"/>
+        </w:rPr>
+        <w:t xml:space="preserve"> </w:t>
+      </w:r>
+      <w:proofErr w:type="spellStart"/>
+      <w:r>
+        <w:rPr>
+          <w:rFonts w:ascii="Proxima Nova" w:eastAsia="Times New Roman" w:hAnsi="Proxima Nova" w:cs="Times New Roman"/>
+          <w:b/>
+          <w:color w:val="616161"/>
+          <w:sz w:val="36"/>
+          <w:szCs w:val="36"/>
+        </w:rPr>
+        <w:t>SteamVR</w:t>
+      </w:r>
+      <w:proofErr w:type="spellEnd"/>
+      <w:r>
+        <w:rPr>
+          <w:rFonts w:ascii="Proxima Nova" w:eastAsia="Times New Roman" w:hAnsi="Proxima Nova" w:cs="Times New Roman"/>
+          <w:b/>
+          <w:color w:val="616161"/>
+          <w:sz w:val="36"/>
+          <w:szCs w:val="36"/>
+        </w:rPr>
+        <w:t>/</w:t>
+      </w:r>
+      <w:proofErr w:type="spellStart"/>
+      <w:r>
+        <w:rPr>
+          <w:rFonts w:ascii="Proxima Nova" w:eastAsia="Times New Roman" w:hAnsi="Proxima Nova" w:cs="Times New Roman"/>
+          <w:b/>
+          <w:color w:val="616161"/>
+          <w:sz w:val="36"/>
+          <w:szCs w:val="36"/>
+        </w:rPr>
+        <w:t>I</w:t>
+      </w:r>
+      <w:r>
+        <w:rPr>
+          <w:rFonts w:ascii="Proxima Nova" w:eastAsia="Times New Roman" w:hAnsi="Proxima Nova" w:cs="Times New Roman"/>
+          <w:b/>
+          <w:color w:val="616161"/>
+          <w:sz w:val="36"/>
+          <w:szCs w:val="36"/>
+        </w:rPr>
+        <w:t>nteractionSystem</w:t>
+      </w:r>
+      <w:proofErr w:type="spellEnd"/>
+      <w:r>
+        <w:rPr>
+          <w:rFonts w:ascii="Proxima Nova" w:eastAsia="Times New Roman" w:hAnsi="Proxima Nova" w:cs="Times New Roman"/>
+          <w:b/>
+          <w:color w:val="616161"/>
+          <w:sz w:val="36"/>
+          <w:szCs w:val="36"/>
+        </w:rPr>
+        <w:t>/Samples/Scenes/</w:t>
+      </w:r>
+    </w:p>
+    <w:p>
+      <w:pPr>
+        <w:spacing w:after="0" w:line="240" w:lineRule="auto"/>
+        <w:textAlignment w:val="baseline"/>
+        <w:rPr>
+          <w:rFonts w:ascii="Proxima Nova" w:eastAsia="Times New Roman" w:hAnsi="Proxima Nova" w:cs="Times New Roman"/>
+          <w:b/>
+          <w:color w:val="616161"/>
+          <w:sz w:val="36"/>
+          <w:szCs w:val="36"/>
+        </w:rPr>
+      </w:pPr>
+      <w:proofErr w:type="spellStart"/>
+      <w:r>
+        <w:rPr>
+          <w:rFonts w:ascii="Proxima Nova" w:eastAsia="Times New Roman" w:hAnsi="Proxima Nova" w:cs="Times New Roman"/>
+          <w:b/>
+          <w:color w:val="616161"/>
+          <w:sz w:val="36"/>
+          <w:szCs w:val="36"/>
+        </w:rPr>
+        <w:t>Interaction_Examples.unity</w:t>
+      </w:r>
+      <w:proofErr w:type="spellEnd"/>
+    </w:p>
+    <w:p>
+      <w:pPr>
+        <w:spacing w:after="0" w:line="240" w:lineRule="auto"/>
+        <w:textAlignment w:val="baseline"/>
+        <w:rPr>
+          <w:rFonts w:ascii="Proxima Nova" w:eastAsia="Times New Roman" w:hAnsi="Proxima Nova" w:cs="Times New Roman"/>
+          <w:b/>
+          <w:color w:val="616161"/>
+          <w:sz w:val="36"/>
+          <w:szCs w:val="36"/>
+        </w:rPr>
+      </w:pPr>
+    </w:p>
+    <w:p>
+      <w:pPr>
+        <w:spacing w:after="0" w:line="240" w:lineRule="auto"/>
+        <w:jc w:val="center"/>
+        <w:textAlignment w:val="baseline"/>
+        <w:rPr>
+          <w:rFonts w:ascii="Proxima Nova" w:eastAsia="Times New Roman" w:hAnsi="Proxima Nova" w:cs="Times New Roman"/>
+          <w:b/>
+          <w:color w:val="616161"/>
+          <w:sz w:val="36"/>
+          <w:szCs w:val="36"/>
+        </w:rPr>
+      </w:pPr>
+      <w:r>
+        <w:rPr>
+          <w:rFonts w:ascii="Proxima Nova" w:eastAsia="Times New Roman" w:hAnsi="Proxima Nova" w:cs="Times New Roman"/>
+          <w:b/>
+          <w:color w:val="616161"/>
+          <w:sz w:val="36"/>
+          <w:szCs w:val="36"/>
+        </w:rPr>
+        <w:t>After you do, hit play!</w:t>
       </w:r>
     </w:p>
     <w:p>
@@ -1046,61 +1367,14 @@
       <w:r>
         <w:rPr>
           <w:rFonts w:ascii="Proxima Nova" w:eastAsia="Times New Roman" w:hAnsi="Proxima Nova" w:cs="Times New Roman"/>
-          <w:color w:val="616161"/>
-          <w:sz w:val="32"/>
-          <w:szCs w:val="32"/>
-        </w:rPr>
-        <w:t>When you are done</w:t>
-      </w:r>
-      <w:r>
-        <w:rPr>
-          <w:rFonts w:ascii="Proxima Nova" w:eastAsia="Times New Roman" w:hAnsi="Proxima Nova" w:cs="Times New Roman"/>
-          <w:color w:val="616161"/>
-          <w:sz w:val="32"/>
-          <w:szCs w:val="32"/>
-        </w:rPr>
-        <w:t xml:space="preserve"> with Park scene open up the </w:t>
-      </w:r>
-      <w:r>
-        <w:rPr>
-          <w:rFonts w:ascii="Proxima Nova" w:eastAsia="Times New Roman" w:hAnsi="Proxima Nova" w:cs="Times New Roman"/>
-          <w:color w:val="616161"/>
-          <w:sz w:val="32"/>
-          <w:szCs w:val="32"/>
-        </w:rPr>
-        <w:t>Interaction System Demo</w:t>
-      </w:r>
-      <w:r>
-        <w:rPr>
-          <w:rFonts w:ascii="Proxima Nova" w:eastAsia="Times New Roman" w:hAnsi="Proxima Nova" w:cs="Times New Roman"/>
-          <w:color w:val="616161"/>
-          <w:sz w:val="32"/>
-          <w:szCs w:val="32"/>
-        </w:rPr>
-        <w:t xml:space="preserve"> at</w:t>
-      </w:r>
-      <w:r>
-        <w:rPr>
-          <w:rFonts w:ascii="Proxima Nova" w:eastAsia="Times New Roman" w:hAnsi="Proxima Nova" w:cs="Times New Roman"/>
-          <w:color w:val="616161"/>
-          <w:sz w:val="32"/>
-          <w:szCs w:val="32"/>
-        </w:rPr>
-        <w:t xml:space="preserve"> </w:t>
-      </w:r>
-      <w:proofErr w:type="spellStart"/>
-      <w:r>
-        <w:rPr>
-          <w:rFonts w:ascii="Proxima Nova" w:eastAsia="Times New Roman" w:hAnsi="Proxima Nova" w:cs="Times New Roman"/>
           <w:b/>
           <w:color w:val="616161"/>
           <w:sz w:val="32"/>
           <w:szCs w:val="32"/>
           <w:u w:val="single"/>
         </w:rPr>
-        <w:t>InteractionSystem</w:t>
-      </w:r>
-      <w:proofErr w:type="spellEnd"/>
+        <w:t xml:space="preserve">We will be using this a lot in the next few hours so now is great time to </w:t>
+      </w:r>
       <w:r>
         <w:rPr>
           <w:rFonts w:ascii="Proxima Nova" w:eastAsia="Times New Roman" w:hAnsi="Proxima Nova" w:cs="Times New Roman"/>
@@ -1110,7 +1384,7 @@
           <w:szCs w:val="32"/>
           <w:u w:val="single"/>
         </w:rPr>
-        <w:t>/Samples/Scenes</w:t>
+        <w:t xml:space="preserve">play around with it and </w:t>
       </w:r>
       <w:r>
         <w:rPr>
@@ -1121,72 +1395,7 @@
           <w:szCs w:val="32"/>
           <w:u w:val="single"/>
         </w:rPr>
-        <w:t>/</w:t>
-      </w:r>
-      <w:proofErr w:type="spellStart"/>
-      <w:r>
-        <w:rPr>
-          <w:rFonts w:ascii="Proxima Nova" w:eastAsia="Times New Roman" w:hAnsi="Proxima Nova" w:cs="Times New Roman"/>
-          <w:b/>
-          <w:color w:val="616161"/>
-          <w:sz w:val="32"/>
-          <w:szCs w:val="32"/>
-          <w:u w:val="single"/>
-        </w:rPr>
-        <w:t>Interaction_Examples.unity</w:t>
-      </w:r>
-      <w:proofErr w:type="spellEnd"/>
-    </w:p>
-    <w:p>
-      <w:pPr>
-        <w:spacing w:after="0" w:line="240" w:lineRule="auto"/>
-        <w:textAlignment w:val="baseline"/>
-        <w:rPr>
-          <w:rFonts w:ascii="Proxima Nova" w:eastAsia="Times New Roman" w:hAnsi="Proxima Nova" w:cs="Times New Roman"/>
-          <w:b/>
-          <w:color w:val="616161"/>
-          <w:sz w:val="32"/>
-          <w:szCs w:val="32"/>
-          <w:u w:val="single"/>
-        </w:rPr>
-      </w:pPr>
-    </w:p>
-    <w:p>
-      <w:pPr>
-        <w:spacing w:after="0" w:line="240" w:lineRule="auto"/>
-        <w:textAlignment w:val="baseline"/>
-        <w:rPr>
-          <w:rFonts w:ascii="Proxima Nova" w:eastAsia="Times New Roman" w:hAnsi="Proxima Nova" w:cs="Times New Roman"/>
-          <w:b/>
-          <w:color w:val="616161"/>
-          <w:sz w:val="32"/>
-          <w:szCs w:val="32"/>
-          <w:u w:val="single"/>
-        </w:rPr>
-      </w:pPr>
-      <w:r>
-        <w:rPr>
-          <w:rFonts w:ascii="Proxima Nova" w:eastAsia="Times New Roman" w:hAnsi="Proxima Nova" w:cs="Times New Roman"/>
-          <w:b/>
-          <w:color w:val="616161"/>
-          <w:sz w:val="32"/>
-          <w:szCs w:val="32"/>
-          <w:u w:val="single"/>
-        </w:rPr>
-        <w:t>We will be using this a lot in the next few hours so now is great time to see what it offers</w:t>
-      </w:r>
-      <w:bookmarkStart w:id="0" w:name="_GoBack"/>
-      <w:bookmarkEnd w:id="0"/>
-      <w:r>
-        <w:rPr>
-          <w:rFonts w:ascii="Proxima Nova" w:eastAsia="Times New Roman" w:hAnsi="Proxima Nova" w:cs="Times New Roman"/>
-          <w:b/>
-          <w:color w:val="616161"/>
-          <w:sz w:val="32"/>
-          <w:szCs w:val="32"/>
-          <w:u w:val="single"/>
-        </w:rPr>
-        <w:t xml:space="preserve">. </w:t>
+        <w:t xml:space="preserve">see what it offers. </w:t>
       </w:r>
     </w:p>
     <w:p/>
@@ -1201,7 +1410,7 @@
 </file>
 
 <file path=word/numbering.xml><?xml version="1.0" encoding="utf-8"?>
-<w:numbering xmlns:wpc="http://schemas.microsoft.com/office/word/2010/wordprocessingCanvas" xmlns:cx="http://schemas.microsoft.com/office/drawing/2014/chartex" xmlns:cx1="http://schemas.microsoft.com/office/drawing/2015/9/8/chartex" xmlns:cx2="http://schemas.microsoft.com/office/drawing/2015/10/21/chartex" xmlns:cx3="http://schemas.microsoft.com/office/drawing/2016/5/9/chartex" xmlns:cx4="http://schemas.microsoft.com/office/drawing/2016/5/10/chartex" xmlns:cx5="http://schemas.microsoft.com/office/drawing/2016/5/11/chartex" xmlns:mc="http://schemas.openxmlformats.org/markup-compatibility/2006" xmlns:o="urn:schemas-microsoft-com:office:office" xmlns:r="http://schemas.openxmlformats.org/officeDocument/2006/relationships" xmlns:m="http://schemas.openxmlformats.org/officeDocument/2006/math" xmlns:v="urn:schemas-microsoft-com:vml" xmlns:wp14="http://schemas.microsoft.com/office/word/2010/wordprocessingDrawing" xmlns:wp="http://schemas.openxmlformats.org/drawingml/2006/wordprocessingDrawing" xmlns:w10="urn:schemas-microsoft-com:office:word" xmlns:w="http://schemas.openxmlformats.org/wordprocessingml/2006/main" xmlns:w14="http://schemas.microsoft.com/office/word/2010/wordml" xmlns:w15="http://schemas.microsoft.com/office/word/2012/wordml" xmlns:w16se="http://schemas.microsoft.com/office/word/2015/wordml/symex" xmlns:wpg="http://schemas.microsoft.com/office/word/2010/wordprocessingGroup" xmlns:wpi="http://schemas.microsoft.com/office/word/2010/wordprocessingInk" xmlns:wne="http://schemas.microsoft.com/office/word/2006/wordml" xmlns:wps="http://schemas.microsoft.com/office/word/2010/wordprocessingShape" mc:Ignorable="w14 w15 w16se wp14">
+<w:numbering xmlns:wpc="http://schemas.microsoft.com/office/word/2010/wordprocessingCanvas" xmlns:cx="http://schemas.microsoft.com/office/drawing/2014/chartex" xmlns:cx1="http://schemas.microsoft.com/office/drawing/2015/9/8/chartex" xmlns:cx2="http://schemas.microsoft.com/office/drawing/2015/10/21/chartex" xmlns:cx3="http://schemas.microsoft.com/office/drawing/2016/5/9/chartex" xmlns:cx4="http://schemas.microsoft.com/office/drawing/2016/5/10/chartex" xmlns:cx5="http://schemas.microsoft.com/office/drawing/2016/5/11/chartex" xmlns:cx6="http://schemas.microsoft.com/office/drawing/2016/5/12/chartex" xmlns:cx7="http://schemas.microsoft.com/office/drawing/2016/5/13/chartex" xmlns:cx8="http://schemas.microsoft.com/office/drawing/2016/5/14/chartex" xmlns:mc="http://schemas.openxmlformats.org/markup-compatibility/2006" xmlns:o="urn:schemas-microsoft-com:office:office" xmlns:r="http://schemas.openxmlformats.org/officeDocument/2006/relationships" xmlns:m="http://schemas.openxmlformats.org/officeDocument/2006/math" xmlns:v="urn:schemas-microsoft-com:vml" xmlns:wp14="http://schemas.microsoft.com/office/word/2010/wordprocessingDrawing" xmlns:wp="http://schemas.openxmlformats.org/drawingml/2006/wordprocessingDrawing" xmlns:w10="urn:schemas-microsoft-com:office:word" xmlns:w="http://schemas.openxmlformats.org/wordprocessingml/2006/main" xmlns:w14="http://schemas.microsoft.com/office/word/2010/wordml" xmlns:w15="http://schemas.microsoft.com/office/word/2012/wordml" xmlns:w16se="http://schemas.microsoft.com/office/word/2015/wordml/symex" xmlns:wpg="http://schemas.microsoft.com/office/word/2010/wordprocessingGroup" xmlns:wpi="http://schemas.microsoft.com/office/word/2010/wordprocessingInk" xmlns:wne="http://schemas.microsoft.com/office/word/2006/wordml" xmlns:wps="http://schemas.microsoft.com/office/word/2010/wordprocessingShape" mc:Ignorable="w14 w15 w16se wp14">
   <w:abstractNum w:abstractNumId="0" w15:restartNumberingAfterBreak="0">
     <w:nsid w:val="01007E1C"/>
     <w:multiLevelType w:val="hybridMultilevel"/>
@@ -1993,6 +2202,7 @@
   <w:style w:type="character" w:default="1" w:styleId="DefaultParagraphFont">
     <w:name w:val="Default Paragraph Font"/>
     <w:uiPriority w:val="1"/>
+    <w:semiHidden/>
     <w:unhideWhenUsed/>
   </w:style>
   <w:style w:type="table" w:default="1" w:styleId="TableNormal">
@@ -2416,7 +2626,7 @@
 </file>
 
 <file path=customXml/itemProps1.xml><?xml version="1.0" encoding="utf-8"?>
-<ds:datastoreItem xmlns:ds="http://schemas.openxmlformats.org/officeDocument/2006/customXml" ds:itemID="{B787A458-28E8-4A6E-A1F3-D2585EF65417}">
+<ds:datastoreItem xmlns:ds="http://schemas.openxmlformats.org/officeDocument/2006/customXml" ds:itemID="{BF09DF6A-C9E1-450D-955B-0F74F1D8EDC9}">
   <ds:schemaRefs>
     <ds:schemaRef ds:uri="http://schemas.openxmlformats.org/officeDocument/2006/bibliography"/>
   </ds:schemaRefs>

</xml_diff>